<commit_message>
Updated with corrections from Carol.
</commit_message>
<xml_diff>
--- a/HtmlTemplates/Doc/Specification Import Export - Users guide.docx
+++ b/HtmlTemplates/Doc/Specification Import Export - Users guide.docx
@@ -4,6 +4,13 @@
   <w:body>
     <w:sdt>
       <w:sdtPr>
+        <w:rPr>
+          <w:rFonts w:ascii="Nunito Sans" w:eastAsia="Batang" w:hAnsi="Nunito Sans" w:cstheme="minorBidi"/>
+          <w:color w:val="auto"/>
+          <w:sz w:val="24"/>
+          <w:szCs w:val="24"/>
+          <w:lang w:eastAsia="ko-KR"/>
+        </w:rPr>
         <w:id w:val="-759209201"/>
         <w:docPartObj>
           <w:docPartGallery w:val="Table of Contents"/>
@@ -12,14 +19,9 @@
       </w:sdtPr>
       <w:sdtEndPr>
         <w:rPr>
-          <w:rFonts w:ascii="Nunito Sans" w:eastAsia="Batang" w:hAnsi="Nunito Sans" w:cstheme="minorBidi"/>
           <w:b/>
           <w:bCs/>
           <w:noProof/>
-          <w:color w:val="auto"/>
-          <w:sz w:val="24"/>
-          <w:szCs w:val="24"/>
-          <w:lang w:eastAsia="ko-KR"/>
         </w:rPr>
       </w:sdtEndPr>
       <w:sdtContent>
@@ -54,110 +56,63 @@
           <w:r>
             <w:fldChar w:fldCharType="separate"/>
           </w:r>
-          <w:bookmarkStart w:id="0" w:name="_GoBack"/>
-          <w:bookmarkEnd w:id="0"/>
-          <w:r>
-            <w:rPr>
-              <w:rStyle w:val="Hyperlink"/>
-              <w:noProof/>
-            </w:rPr>
-            <w:fldChar w:fldCharType="begin"/>
-          </w:r>
-          <w:r>
-            <w:rPr>
-              <w:rStyle w:val="Hyperlink"/>
-              <w:noProof/>
-            </w:rPr>
-            <w:instrText xml:space="preserve"> </w:instrText>
-          </w:r>
-          <w:r>
-            <w:rPr>
-              <w:noProof/>
-            </w:rPr>
-            <w:instrText>HYPERLINK \l "_Toc25930047"</w:instrText>
-          </w:r>
-          <w:r>
-            <w:rPr>
-              <w:rStyle w:val="Hyperlink"/>
-              <w:noProof/>
-            </w:rPr>
-            <w:instrText xml:space="preserve"> </w:instrText>
-          </w:r>
-          <w:r>
-            <w:rPr>
-              <w:rStyle w:val="Hyperlink"/>
-              <w:noProof/>
-            </w:rPr>
-          </w:r>
-          <w:r>
-            <w:rPr>
-              <w:rStyle w:val="Hyperlink"/>
-              <w:noProof/>
-            </w:rPr>
-            <w:fldChar w:fldCharType="separate"/>
-          </w:r>
-          <w:r>
-            <w:rPr>
-              <w:rStyle w:val="Hyperlink"/>
-              <w:noProof/>
-            </w:rPr>
-            <w:t>Specification Import Export – Users Guide</w:t>
-          </w:r>
-          <w:r>
-            <w:rPr>
-              <w:noProof/>
-              <w:webHidden/>
-            </w:rPr>
-            <w:tab/>
-          </w:r>
-          <w:r>
-            <w:rPr>
-              <w:noProof/>
-              <w:webHidden/>
-            </w:rPr>
-            <w:fldChar w:fldCharType="begin"/>
-          </w:r>
-          <w:r>
-            <w:rPr>
-              <w:noProof/>
-              <w:webHidden/>
-            </w:rPr>
-            <w:instrText xml:space="preserve"> PAGEREF _Toc25930047 \h </w:instrText>
-          </w:r>
-          <w:r>
-            <w:rPr>
-              <w:noProof/>
-              <w:webHidden/>
-            </w:rPr>
-          </w:r>
-          <w:r>
-            <w:rPr>
-              <w:noProof/>
-              <w:webHidden/>
-            </w:rPr>
-            <w:fldChar w:fldCharType="separate"/>
-          </w:r>
-          <w:r>
-            <w:rPr>
-              <w:noProof/>
-              <w:webHidden/>
-            </w:rPr>
-            <w:t>1</w:t>
-          </w:r>
-          <w:r>
-            <w:rPr>
-              <w:noProof/>
-              <w:webHidden/>
-            </w:rPr>
-            <w:fldChar w:fldCharType="end"/>
-          </w:r>
-          <w:r>
-            <w:rPr>
-              <w:rStyle w:val="Hyperlink"/>
-              <w:noProof/>
-            </w:rPr>
-            <w:fldChar w:fldCharType="end"/>
-          </w:r>
+          <w:hyperlink w:anchor="_Toc25930047" w:history="1">
+            <w:r>
+              <w:rPr>
+                <w:rStyle w:val="Hyperlink"/>
+                <w:noProof/>
+              </w:rPr>
+              <w:t>Specification Import Export – Users Guide</w:t>
+            </w:r>
+            <w:r>
+              <w:rPr>
+                <w:noProof/>
+                <w:webHidden/>
+              </w:rPr>
+              <w:tab/>
+            </w:r>
+            <w:r>
+              <w:rPr>
+                <w:noProof/>
+                <w:webHidden/>
+              </w:rPr>
+              <w:fldChar w:fldCharType="begin"/>
+            </w:r>
+            <w:r>
+              <w:rPr>
+                <w:noProof/>
+                <w:webHidden/>
+              </w:rPr>
+              <w:instrText xml:space="preserve"> PAGEREF _Toc25930047 \h </w:instrText>
+            </w:r>
+            <w:r>
+              <w:rPr>
+                <w:noProof/>
+                <w:webHidden/>
+              </w:rPr>
+            </w:r>
+            <w:r>
+              <w:rPr>
+                <w:noProof/>
+                <w:webHidden/>
+              </w:rPr>
+              <w:fldChar w:fldCharType="separate"/>
+            </w:r>
+            <w:r>
+              <w:rPr>
+                <w:noProof/>
+                <w:webHidden/>
+              </w:rPr>
+              <w:t>1</w:t>
+            </w:r>
+            <w:r>
+              <w:rPr>
+                <w:noProof/>
+                <w:webHidden/>
+              </w:rPr>
+              <w:fldChar w:fldCharType="end"/>
+            </w:r>
+          </w:hyperlink>
         </w:p>
         <w:p>
           <w:pPr>
@@ -679,92 +634,106 @@
       <w:pPr>
         <w:pStyle w:val="Heading1"/>
       </w:pPr>
-      <w:bookmarkStart w:id="1" w:name="_Toc25930047"/>
+      <w:bookmarkStart w:id="0" w:name="_Toc25930047"/>
       <w:r>
         <w:t>Specification Import Export – Users Guide</w:t>
       </w:r>
+      <w:bookmarkEnd w:id="0"/>
+    </w:p>
+    <w:p>
+      <w:pPr>
+        <w:pStyle w:val="Heading2"/>
+      </w:pPr>
+    </w:p>
+    <w:p>
+      <w:pPr>
+        <w:pStyle w:val="Heading2"/>
+      </w:pPr>
+      <w:bookmarkStart w:id="1" w:name="_Toc25930048"/>
+      <w:r>
+        <w:t>Introduction</w:t>
+      </w:r>
       <w:bookmarkEnd w:id="1"/>
     </w:p>
     <w:p>
+      <w:r>
+        <w:t xml:space="preserve">The specification </w:t>
+      </w:r>
+      <w:r>
+        <w:t>import and export</w:t>
+      </w:r>
+      <w:r>
+        <w:t xml:space="preserve"> is a </w:t>
+      </w:r>
+      <w:r>
+        <w:t>self-sufficient</w:t>
+      </w:r>
+      <w:r>
+        <w:t xml:space="preserve"> web page that can be hosted in inRiver </w:t>
+      </w:r>
+      <w:proofErr w:type="spellStart"/>
+      <w:r>
+        <w:t>iPMC</w:t>
+      </w:r>
+      <w:proofErr w:type="spellEnd"/>
+      <w:r>
+        <w:t xml:space="preserve"> as a e.g. Application Template, Portal Template, etc. Its function is as the name applies a specification </w:t>
+      </w:r>
+      <w:r>
+        <w:t>import or export specification fields.</w:t>
+      </w:r>
+    </w:p>
+    <w:p/>
+    <w:p>
       <w:pPr>
         <w:pStyle w:val="Heading2"/>
       </w:pPr>
-    </w:p>
-    <w:p>
-      <w:pPr>
-        <w:pStyle w:val="Heading2"/>
-      </w:pPr>
-      <w:bookmarkStart w:id="2" w:name="_Toc25930048"/>
-      <w:r>
-        <w:t>Introduction</w:t>
+      <w:bookmarkStart w:id="2" w:name="_Toc25930049"/>
+      <w:r>
+        <w:t>Wor</w:t>
+      </w:r>
+      <w:r>
+        <w:t>k</w:t>
+      </w:r>
+      <w:r>
+        <w:t>flow</w:t>
       </w:r>
       <w:bookmarkEnd w:id="2"/>
     </w:p>
     <w:p>
-      <w:r>
-        <w:t xml:space="preserve">The specification mass update is a </w:t>
-      </w:r>
-      <w:r>
-        <w:t>self-sufficient</w:t>
-      </w:r>
-      <w:r>
-        <w:t xml:space="preserve"> web page that can be hosted in inRiver iPMC as a e.g. Application Template, Portal Template, etc. Its function is as the name applies a specification </w:t>
-      </w:r>
-      <w:r>
-        <w:t>import or export specification fields.</w:t>
+      <w:pPr>
+        <w:pStyle w:val="Heading3"/>
+      </w:pPr>
+      <w:bookmarkStart w:id="3" w:name="_Toc25930050"/>
+      <w:r>
+        <w:t>Work</w:t>
+      </w:r>
+      <w:r>
+        <w:t xml:space="preserve"> </w:t>
+      </w:r>
+      <w:r>
+        <w:t>area</w:t>
+      </w:r>
+      <w:bookmarkEnd w:id="3"/>
+    </w:p>
+    <w:p>
+      <w:r>
+        <w:t xml:space="preserve">The first thing that needs to be set up in Enrich is a work area. It should be under Common Shared. The work area is used because it is a powerful way to </w:t>
+      </w:r>
+      <w:r>
+        <w:t>select entities with the desired templates.</w:t>
       </w:r>
     </w:p>
     <w:p/>
     <w:p>
       <w:pPr>
-        <w:pStyle w:val="Heading2"/>
-      </w:pPr>
-      <w:bookmarkStart w:id="3" w:name="_Toc25930049"/>
-      <w:r>
-        <w:t>Wor</w:t>
-      </w:r>
-      <w:r>
-        <w:t>k</w:t>
-      </w:r>
-      <w:r>
-        <w:t>flow</w:t>
-      </w:r>
-      <w:bookmarkEnd w:id="3"/>
-    </w:p>
-    <w:p>
-      <w:pPr>
         <w:pStyle w:val="Heading3"/>
       </w:pPr>
-      <w:bookmarkStart w:id="4" w:name="_Toc25930050"/>
-      <w:r>
-        <w:t>Work</w:t>
-      </w:r>
-      <w:r>
-        <w:t xml:space="preserve"> </w:t>
-      </w:r>
-      <w:r>
-        <w:t>area</w:t>
+      <w:bookmarkStart w:id="4" w:name="_Toc25930051"/>
+      <w:r>
+        <w:t>Selecting a Specification</w:t>
       </w:r>
       <w:bookmarkEnd w:id="4"/>
-    </w:p>
-    <w:p>
-      <w:r>
-        <w:t xml:space="preserve">The first thing that needs to be set up in Enrich is a work area. It should be under Common Shared. The work area is used because it is a powerful way to </w:t>
-      </w:r>
-      <w:r>
-        <w:t>select entities with the desired templates.</w:t>
-      </w:r>
-    </w:p>
-    <w:p/>
-    <w:p>
-      <w:pPr>
-        <w:pStyle w:val="Heading3"/>
-      </w:pPr>
-      <w:bookmarkStart w:id="5" w:name="_Toc25930051"/>
-      <w:r>
-        <w:t>Selecting a Specification</w:t>
-      </w:r>
-      <w:bookmarkEnd w:id="5"/>
     </w:p>
     <w:p>
       <w:r>
@@ -900,7 +869,10 @@
     <w:p>
       <w:r>
         <w:lastRenderedPageBreak/>
-        <w:t>In this case the work area “All products” contains entities (Products) that have the listed Specification templates defined on them. The number within parentheses are the number of entities that have that specific Specification template.</w:t>
+        <w:t xml:space="preserve">In this case the work area “All products” contains entities (Products) that have the listed Specification templates defined on them. </w:t>
+      </w:r>
+      <w:r>
+        <w:t>The number within parentheses are the number of entities that are included in that specific Specification template</w:t>
       </w:r>
     </w:p>
     <w:p/>
@@ -908,11 +880,11 @@
       <w:pPr>
         <w:pStyle w:val="Heading3"/>
       </w:pPr>
-      <w:bookmarkStart w:id="6" w:name="_Toc25930052"/>
+      <w:bookmarkStart w:id="5" w:name="_Toc25930052"/>
       <w:r>
         <w:t>Export</w:t>
       </w:r>
-      <w:bookmarkEnd w:id="6"/>
+      <w:bookmarkEnd w:id="5"/>
     </w:p>
     <w:p>
       <w:r>
@@ -965,7 +937,15 @@
     <w:p/>
     <w:p>
       <w:r>
-        <w:t>Each Specification template field name is listed under “Selected fields:”. In the above picture the fields have been named in order to identify the DataType used for each field. So, in Enrich the above selected Specification template is looking like this:</w:t>
+        <w:t xml:space="preserve">Each Specification template field name is listed under “Selected fields:”. In the above picture the fields have been named in order to identify the </w:t>
+      </w:r>
+      <w:proofErr w:type="spellStart"/>
+      <w:r>
+        <w:t>DataType</w:t>
+      </w:r>
+      <w:proofErr w:type="spellEnd"/>
+      <w:r>
+        <w:t xml:space="preserve"> used for each field. So, in Enrich the above selected Specification template is looking like this:</w:t>
       </w:r>
     </w:p>
     <w:p/>
@@ -1015,13 +995,13 @@
     <w:p/>
     <w:p>
       <w:r>
-        <w:t xml:space="preserve">Select (by checking) the fields you want to </w:t>
-      </w:r>
-      <w:r>
-        <w:t>Export</w:t>
-      </w:r>
-      <w:r>
-        <w:t>.</w:t>
+        <w:t>Select (by checking) the fields you want to e</w:t>
+      </w:r>
+      <w:r>
+        <w:t>xport</w:t>
+      </w:r>
+      <w:r>
+        <w:t>. Also, all fields can be selected at the same time by checking the field Check All.</w:t>
       </w:r>
     </w:p>
     <w:p/>
@@ -1076,13 +1056,37 @@
     <w:p/>
     <w:p>
       <w:r>
-        <w:t>Fill in the fields and press the “</w:t>
+        <w:t xml:space="preserve">Fill in the fields and </w:t>
+      </w:r>
+      <w:r>
+        <w:t>click</w:t>
+      </w:r>
+      <w:r>
+        <w:t xml:space="preserve"> the “</w:t>
       </w:r>
       <w:r>
         <w:t>Export</w:t>
       </w:r>
       <w:r>
-        <w:t xml:space="preserve">”. When pressing the button each of the (3) entities specification will be </w:t>
+        <w:t xml:space="preserve">”. When </w:t>
+      </w:r>
+      <w:r>
+        <w:t>clicking</w:t>
+      </w:r>
+      <w:r>
+        <w:t xml:space="preserve"> the button each of the (3) entities </w:t>
+      </w:r>
+      <w:r>
+        <w:t xml:space="preserve">that are included in that </w:t>
+      </w:r>
+      <w:r>
+        <w:t xml:space="preserve">specification </w:t>
+      </w:r>
+      <w:r>
+        <w:t xml:space="preserve">template </w:t>
+      </w:r>
+      <w:r>
+        <w:t xml:space="preserve">will be </w:t>
       </w:r>
       <w:r>
         <w:t>exported to a, in this case, a CSV-file. The CSV file will be separated by a comma (,) as set in the “CSV separator:” drop down. Semicolon can also be selected</w:t>
@@ -1111,11 +1115,11 @@
       <w:pPr>
         <w:pStyle w:val="Heading3"/>
       </w:pPr>
-      <w:bookmarkStart w:id="7" w:name="_Toc25930053"/>
+      <w:bookmarkStart w:id="6" w:name="_Toc25930053"/>
       <w:r>
         <w:t>Import</w:t>
       </w:r>
-      <w:bookmarkEnd w:id="7"/>
+      <w:bookmarkEnd w:id="6"/>
     </w:p>
     <w:p>
       <w:r>
@@ -1178,11 +1182,11 @@
       <w:pPr>
         <w:pStyle w:val="Heading2"/>
       </w:pPr>
-      <w:bookmarkStart w:id="8" w:name="_Toc25930054"/>
+      <w:bookmarkStart w:id="7" w:name="_Toc25930054"/>
       <w:r>
         <w:t>Layout of the imported/exported file</w:t>
       </w:r>
-      <w:bookmarkEnd w:id="8"/>
+      <w:bookmarkEnd w:id="7"/>
       <w:r>
         <w:t xml:space="preserve"> </w:t>
       </w:r>
@@ -1190,7 +1194,13 @@
     <w:p/>
     <w:p>
       <w:r>
-        <w:t>Export is done to either a csv file or an excel file hence the file contents is a table of data were the first line is the header. The other lines in the table is one Entity per row.</w:t>
+        <w:t>Export is done to either a csv file or an excel file hence the file contents is a table of data w</w:t>
+      </w:r>
+      <w:r>
+        <w:t>h</w:t>
+      </w:r>
+      <w:r>
+        <w:t>ere the first line is the header. The other lines in the table is one Entity per row.</w:t>
       </w:r>
     </w:p>
     <w:p/>
@@ -1246,10 +1256,10 @@
             <v:path o:extrusionok="f" gradientshapeok="t" o:connecttype="rect"/>
             <o:lock v:ext="edit" aspectratio="t"/>
           </v:shapetype>
-          <v:shape id="_x0000_i1048" type="#_x0000_t75" style="width:504.75pt;height:63.75pt" o:ole="">
+          <v:shape id="_x0000_i1025" type="#_x0000_t75" style="width:504.75pt;height:63.75pt" o:ole="">
             <v:imagedata r:id="rId17" o:title=""/>
           </v:shape>
-          <o:OLEObject Type="Embed" ProgID="Excel.Sheet.12" ShapeID="_x0000_i1048" DrawAspect="Content" ObjectID="_1636542884" r:id="rId18"/>
+          <o:OLEObject Type="Embed" ProgID="Excel.Sheet.12" ShapeID="_x0000_i1025" DrawAspect="Content" ObjectID="_1636788339" r:id="rId18"/>
         </w:object>
       </w:r>
     </w:p>
@@ -1262,7 +1272,29 @@
         <w:t>must</w:t>
       </w:r>
       <w:r>
-        <w:t xml:space="preserve"> be follows when it comes to the header. The first two columns must be EntityId and SpecificationName.</w:t>
+        <w:t xml:space="preserve"> be follow</w:t>
+      </w:r>
+      <w:r>
+        <w:t>ed</w:t>
+      </w:r>
+      <w:r>
+        <w:t xml:space="preserve"> when it comes to the header. The first two columns must be </w:t>
+      </w:r>
+      <w:proofErr w:type="spellStart"/>
+      <w:r>
+        <w:t>EntityId</w:t>
+      </w:r>
+      <w:proofErr w:type="spellEnd"/>
+      <w:r>
+        <w:t xml:space="preserve"> and </w:t>
+      </w:r>
+      <w:proofErr w:type="spellStart"/>
+      <w:r>
+        <w:t>SpecificationName</w:t>
+      </w:r>
+      <w:proofErr w:type="spellEnd"/>
+      <w:r>
+        <w:t>.</w:t>
       </w:r>
     </w:p>
     <w:p/>
@@ -1275,7 +1307,15 @@
         </w:numPr>
       </w:pPr>
       <w:r>
-        <w:t xml:space="preserve">Under the EntityId the system id of the Entity must be specified. </w:t>
+        <w:t xml:space="preserve">Under the </w:t>
+      </w:r>
+      <w:proofErr w:type="spellStart"/>
+      <w:r>
+        <w:t>EntityId</w:t>
+      </w:r>
+      <w:proofErr w:type="spellEnd"/>
+      <w:r>
+        <w:t xml:space="preserve"> the system id of the Entity must be specified. </w:t>
       </w:r>
     </w:p>
     <w:p>
@@ -1288,19 +1328,65 @@
       </w:pPr>
       <w:r>
         <w:lastRenderedPageBreak/>
-        <w:t>Under the SpecificationName header the Specification template selected must name. All items under the SpecificationName column must be the same.</w:t>
+        <w:t xml:space="preserve">Under the </w:t>
+      </w:r>
+      <w:proofErr w:type="spellStart"/>
+      <w:r>
+        <w:t>SpecificationName</w:t>
+      </w:r>
+      <w:proofErr w:type="spellEnd"/>
+      <w:r>
+        <w:t xml:space="preserve"> header the Specification template selected must name. All items under the </w:t>
+      </w:r>
+      <w:proofErr w:type="spellStart"/>
+      <w:r>
+        <w:t>SpecificationName</w:t>
+      </w:r>
+      <w:proofErr w:type="spellEnd"/>
+      <w:r>
+        <w:t xml:space="preserve"> column must be the same.</w:t>
       </w:r>
     </w:p>
     <w:p/>
     <w:p>
       <w:r>
-        <w:t>The other columns to the right of EntityId and SpecificationName has to be exactly the same as the Specification Field name.</w:t>
+        <w:t xml:space="preserve">The other columns to the right of </w:t>
+      </w:r>
+      <w:proofErr w:type="spellStart"/>
+      <w:r>
+        <w:t>EntityId</w:t>
+      </w:r>
+      <w:proofErr w:type="spellEnd"/>
+      <w:r>
+        <w:t xml:space="preserve"> and </w:t>
+      </w:r>
+      <w:proofErr w:type="spellStart"/>
+      <w:r>
+        <w:t>SpecificationName</w:t>
+      </w:r>
+      <w:proofErr w:type="spellEnd"/>
+      <w:r>
+        <w:t xml:space="preserve"> has to be exactly the same as the Specification Field name.</w:t>
       </w:r>
     </w:p>
     <w:p/>
     <w:p>
       <w:r>
-        <w:t xml:space="preserve">For LocaleString there are a column for each language. It </w:t>
+        <w:t xml:space="preserve">For </w:t>
+      </w:r>
+      <w:proofErr w:type="spellStart"/>
+      <w:r>
+        <w:t>LocaleString</w:t>
+      </w:r>
+      <w:proofErr w:type="spellEnd"/>
+      <w:r>
+        <w:t xml:space="preserve"> there </w:t>
+      </w:r>
+      <w:r>
+        <w:t xml:space="preserve">is a </w:t>
+      </w:r>
+      <w:r>
+        <w:t xml:space="preserve">column for each language. It </w:t>
       </w:r>
       <w:r>
         <w:t>must</w:t>
@@ -1309,8 +1395,17 @@
         <w:t xml:space="preserve"> follow the naming convention </w:t>
       </w:r>
       <w:r>
-        <w:t xml:space="preserve">‘FieldName_LanguageAbreviation’ e.g. </w:t>
-      </w:r>
+        <w:t>‘</w:t>
+      </w:r>
+      <w:proofErr w:type="spellStart"/>
+      <w:r>
+        <w:t>FieldName_LanguageAbreviation</w:t>
+      </w:r>
+      <w:proofErr w:type="spellEnd"/>
+      <w:r>
+        <w:t xml:space="preserve">’ e.g. </w:t>
+      </w:r>
+      <w:proofErr w:type="spellStart"/>
       <w:r>
         <w:rPr>
           <w:rFonts w:ascii="Calibri" w:eastAsia="Times New Roman" w:hAnsi="Calibri" w:cs="Calibri"/>
@@ -1319,32 +1414,57 @@
           <w:szCs w:val="22"/>
           <w:lang w:eastAsia="en-US"/>
         </w:rPr>
-        <w:t>LocaleString Field_en</w:t>
-      </w:r>
+        <w:t>LocaleString</w:t>
+      </w:r>
+      <w:proofErr w:type="spellEnd"/>
+      <w:r>
+        <w:rPr>
+          <w:rFonts w:ascii="Calibri" w:eastAsia="Times New Roman" w:hAnsi="Calibri" w:cs="Calibri"/>
+          <w:color w:val="000000"/>
+          <w:sz w:val="22"/>
+          <w:szCs w:val="22"/>
+          <w:lang w:eastAsia="en-US"/>
+        </w:rPr>
+        <w:t xml:space="preserve"> </w:t>
+      </w:r>
+      <w:proofErr w:type="spellStart"/>
+      <w:r>
+        <w:rPr>
+          <w:rFonts w:ascii="Calibri" w:eastAsia="Times New Roman" w:hAnsi="Calibri" w:cs="Calibri"/>
+          <w:color w:val="000000"/>
+          <w:sz w:val="22"/>
+          <w:szCs w:val="22"/>
+          <w:lang w:eastAsia="en-US"/>
+        </w:rPr>
+        <w:t>Field_en</w:t>
+      </w:r>
+      <w:proofErr w:type="spellEnd"/>
       <w:r>
         <w:t>. See following example:</w:t>
       </w:r>
     </w:p>
     <w:p/>
-    <w:bookmarkStart w:id="9" w:name="_MON_1636541913"/>
-    <w:bookmarkEnd w:id="9"/>
+    <w:bookmarkStart w:id="8" w:name="_MON_1636541913"/>
+    <w:bookmarkEnd w:id="8"/>
     <w:p>
       <w:r>
         <w:object w:dxaOrig="9269" w:dyaOrig="1179" w14:anchorId="3CD3AF95">
-          <v:shape id="_x0000_i1073" type="#_x0000_t75" style="width:463.5pt;height:59.25pt" o:ole="">
+          <v:shape id="_x0000_i1026" type="#_x0000_t75" style="width:463.5pt;height:59.25pt" o:ole="">
             <v:imagedata r:id="rId19" o:title=""/>
           </v:shape>
-          <o:OLEObject Type="Embed" ProgID="Excel.Sheet.12" ShapeID="_x0000_i1073" DrawAspect="Content" ObjectID="_1636542885" r:id="rId20"/>
+          <o:OLEObject Type="Embed" ProgID="Excel.Sheet.12" ShapeID="_x0000_i1026" DrawAspect="Content" ObjectID="_1636788340" r:id="rId20"/>
         </w:object>
       </w:r>
     </w:p>
     <w:p/>
     <w:p>
       <w:r>
-        <w:t>There is validation of each field imported and if you are importing field</w:t>
-      </w:r>
-      <w:r>
-        <w:t>s. See the example below:</w:t>
+        <w:t>There is validation of each field imported</w:t>
+      </w:r>
+      <w:bookmarkStart w:id="9" w:name="_GoBack"/>
+      <w:bookmarkEnd w:id="9"/>
+      <w:r>
+        <w:t>. See the example below:</w:t>
       </w:r>
     </w:p>
     <w:p/>
@@ -3165,18 +3285,18 @@
 </file>
 
 <file path=customXml/item2.xml><?xml version="1.0" encoding="utf-8"?>
+<p:properties xmlns:p="http://schemas.microsoft.com/office/2006/metadata/properties" xmlns:xsi="http://www.w3.org/2001/XMLSchema-instance" xmlns:pc="http://schemas.microsoft.com/office/infopath/2007/PartnerControls">
+  <documentManagement/>
+</p:properties>
+</file>
+
+<file path=customXml/item3.xml><?xml version="1.0" encoding="utf-8"?>
 <?mso-contentType ?>
 <FormTemplates xmlns="http://schemas.microsoft.com/sharepoint/v3/contenttype/forms">
   <Display>DocumentLibraryForm</Display>
   <Edit>DocumentLibraryForm</Edit>
   <New>DocumentLibraryForm</New>
 </FormTemplates>
-</file>
-
-<file path=customXml/item3.xml><?xml version="1.0" encoding="utf-8"?>
-<p:properties xmlns:p="http://schemas.microsoft.com/office/2006/metadata/properties" xmlns:xsi="http://www.w3.org/2001/XMLSchema-instance" xmlns:pc="http://schemas.microsoft.com/office/infopath/2007/PartnerControls">
-  <documentManagement/>
-</p:properties>
 </file>
 
 <file path=customXml/item4.xml><?xml version="1.0" encoding="utf-8"?>
@@ -3203,14 +3323,6 @@
 </file>
 
 <file path=customXml/itemProps2.xml><?xml version="1.0" encoding="utf-8"?>
-<ds:datastoreItem xmlns:ds="http://schemas.openxmlformats.org/officeDocument/2006/customXml" ds:itemID="{3C8B0102-14ED-4D67-9D43-85C0DF3AAC0E}">
-  <ds:schemaRefs>
-    <ds:schemaRef ds:uri="http://schemas.microsoft.com/sharepoint/v3/contenttype/forms"/>
-  </ds:schemaRefs>
-</ds:datastoreItem>
-</file>
-
-<file path=customXml/itemProps3.xml><?xml version="1.0" encoding="utf-8"?>
 <ds:datastoreItem xmlns:ds="http://schemas.openxmlformats.org/officeDocument/2006/customXml" ds:itemID="{4A68B3C0-081B-4D63-935B-FCA4799EBBC2}">
   <ds:schemaRefs>
     <ds:schemaRef ds:uri="http://schemas.microsoft.com/office/2006/metadata/properties"/>
@@ -3219,8 +3331,16 @@
 </ds:datastoreItem>
 </file>
 
+<file path=customXml/itemProps3.xml><?xml version="1.0" encoding="utf-8"?>
+<ds:datastoreItem xmlns:ds="http://schemas.openxmlformats.org/officeDocument/2006/customXml" ds:itemID="{3C8B0102-14ED-4D67-9D43-85C0DF3AAC0E}">
+  <ds:schemaRefs>
+    <ds:schemaRef ds:uri="http://schemas.microsoft.com/sharepoint/v3/contenttype/forms"/>
+  </ds:schemaRefs>
+</ds:datastoreItem>
+</file>
+
 <file path=customXml/itemProps4.xml><?xml version="1.0" encoding="utf-8"?>
-<ds:datastoreItem xmlns:ds="http://schemas.openxmlformats.org/officeDocument/2006/customXml" ds:itemID="{B93B1C7A-A963-4C20-9C51-443D8F70F60C}">
+<ds:datastoreItem xmlns:ds="http://schemas.openxmlformats.org/officeDocument/2006/customXml" ds:itemID="{54BA50EF-8EC5-4BCF-AAAF-BB99DCD99712}">
   <ds:schemaRefs>
     <ds:schemaRef ds:uri="http://schemas.openxmlformats.org/officeDocument/2006/bibliography"/>
   </ds:schemaRefs>

</xml_diff>

<commit_message>
Updated the documentation to reflect the changes made.
</commit_message>
<xml_diff>
--- a/HtmlTemplates/Doc/Specification Import Export - Users guide.docx
+++ b/HtmlTemplates/Doc/Specification Import Export - Users guide.docx
@@ -663,7 +663,15 @@
         <w:t>import and export</w:t>
       </w:r>
       <w:r>
-        <w:t xml:space="preserve"> is a </w:t>
+        <w:t xml:space="preserve"> </w:t>
+      </w:r>
+      <w:proofErr w:type="gramStart"/>
+      <w:r>
+        <w:t>is</w:t>
+      </w:r>
+      <w:proofErr w:type="gramEnd"/>
+      <w:r>
+        <w:t xml:space="preserve"> a </w:t>
       </w:r>
       <w:r>
         <w:t>self-sufficient</w:t>
@@ -680,7 +688,13 @@
         <w:t xml:space="preserve"> as a e.g. Application Template, Portal Template, etc. Its function is as the name applies a specification </w:t>
       </w:r>
       <w:r>
-        <w:t>import or export specification fields.</w:t>
+        <w:t xml:space="preserve">import or export </w:t>
+      </w:r>
+      <w:r>
+        <w:t xml:space="preserve">of </w:t>
+      </w:r>
+      <w:r>
+        <w:t>specification fields.</w:t>
       </w:r>
     </w:p>
     <w:p/>
@@ -718,7 +732,13 @@
     </w:p>
     <w:p>
       <w:r>
-        <w:t xml:space="preserve">The first thing that needs to be set up in Enrich is a work area. It should be under Common Shared. The work area is used because it is a powerful way to </w:t>
+        <w:t>The first thing that needs to be set up in Enrich is a work area</w:t>
+      </w:r>
+      <w:r>
+        <w:t xml:space="preserve">, Private or </w:t>
+      </w:r>
+      <w:r>
+        <w:t xml:space="preserve">Common Shared. The work area is used because it is a powerful way to </w:t>
       </w:r>
       <w:r>
         <w:t>select entities with the desired templates.</w:t>
@@ -766,10 +786,10 @@
         </w:rPr>
         <w:lastRenderedPageBreak/>
         <w:drawing>
-          <wp:inline distT="0" distB="0" distL="0" distR="0" wp14:anchorId="54F6E074" wp14:editId="19A8F30D">
-            <wp:extent cx="5731510" cy="2649220"/>
-            <wp:effectExtent l="0" t="0" r="2540" b="0"/>
-            <wp:docPr id="9" name="Picture 9"/>
+          <wp:inline distT="0" distB="0" distL="0" distR="0" wp14:anchorId="1E38F4AB" wp14:editId="078A5C69">
+            <wp:extent cx="5731510" cy="3725545"/>
+            <wp:effectExtent l="0" t="0" r="2540" b="8255"/>
+            <wp:docPr id="3" name="Picture 3"/>
             <wp:cNvGraphicFramePr>
               <a:graphicFrameLocks xmlns:a="http://schemas.openxmlformats.org/drawingml/2006/main" noChangeAspect="1"/>
             </wp:cNvGraphicFramePr>
@@ -789,7 +809,7 @@
                   <pic:spPr>
                     <a:xfrm>
                       <a:off x="0" y="0"/>
-                      <a:ext cx="5731510" cy="2649220"/>
+                      <a:ext cx="5731510" cy="3725545"/>
                     </a:xfrm>
                     <a:prstGeom prst="rect">
                       <a:avLst/>
@@ -829,6 +849,7 @@
         <w:rPr>
           <w:noProof/>
         </w:rPr>
+        <w:lastRenderedPageBreak/>
         <w:drawing>
           <wp:inline distT="0" distB="0" distL="0" distR="0" wp14:anchorId="37C21D0D" wp14:editId="6FF0A5CB">
             <wp:extent cx="5731510" cy="4211955"/>
@@ -868,23 +889,82 @@
     </w:p>
     <w:p>
       <w:r>
-        <w:lastRenderedPageBreak/>
         <w:t xml:space="preserve">In this case the work area “All products” contains entities (Products) that have the listed Specification templates defined on them. </w:t>
       </w:r>
       <w:r>
         <w:t>The number within parentheses are the number of entities that are included in that specific Specification template</w:t>
       </w:r>
+      <w:r>
+        <w:t>.</w:t>
+      </w:r>
     </w:p>
     <w:p/>
     <w:p>
+      <w:bookmarkStart w:id="5" w:name="_Hlk33098177"/>
+      <w:bookmarkStart w:id="6" w:name="_GoBack"/>
+      <w:r>
+        <w:t xml:space="preserve">When selecting a work </w:t>
+      </w:r>
+      <w:r>
+        <w:t>area, a download of all entities of that work area is started in the background. This will cause the “Specification template:” drop down to update while downloading.</w:t>
+      </w:r>
+    </w:p>
+    <w:p/>
+    <w:p>
+      <w:pPr>
+        <w:rPr>
+          <w:b/>
+          <w:bCs/>
+        </w:rPr>
+      </w:pPr>
+      <w:r>
+        <w:rPr>
+          <w:b/>
+          <w:bCs/>
+        </w:rPr>
+        <w:t>Note!</w:t>
+      </w:r>
+      <w:r>
+        <w:rPr>
+          <w:b/>
+          <w:bCs/>
+        </w:rPr>
+        <w:t xml:space="preserve"> </w:t>
+      </w:r>
+      <w:r>
+        <w:t>That during the download no import/export can be done.</w:t>
+      </w:r>
+      <w:r>
+        <w:t xml:space="preserve"> </w:t>
+      </w:r>
+      <w:r>
+        <w:t>I</w:t>
+      </w:r>
+      <w:r>
+        <w:t xml:space="preserve">f there </w:t>
+      </w:r>
+      <w:r>
+        <w:t>is</w:t>
+      </w:r>
+      <w:r>
+        <w:t xml:space="preserve"> lot of entities </w:t>
+      </w:r>
+      <w:r>
+        <w:t>to be downloaded this may take a while. A progress indication is presented near the Import/Export buttons.</w:t>
+      </w:r>
+    </w:p>
+    <w:bookmarkEnd w:id="5"/>
+    <w:bookmarkEnd w:id="6"/>
+    <w:p/>
+    <w:p>
       <w:pPr>
         <w:pStyle w:val="Heading3"/>
       </w:pPr>
-      <w:bookmarkStart w:id="5" w:name="_Toc25930052"/>
+      <w:bookmarkStart w:id="7" w:name="_Toc25930052"/>
       <w:r>
         <w:t>Export</w:t>
       </w:r>
-      <w:bookmarkEnd w:id="5"/>
+      <w:bookmarkEnd w:id="7"/>
     </w:p>
     <w:p>
       <w:r>
@@ -897,6 +977,7 @@
         <w:rPr>
           <w:noProof/>
         </w:rPr>
+        <w:lastRenderedPageBreak/>
         <w:drawing>
           <wp:inline distT="0" distB="0" distL="0" distR="0" wp14:anchorId="59C2CCF3" wp14:editId="0346A703">
             <wp:extent cx="5731510" cy="3555365"/>
@@ -995,13 +1076,7 @@
     <w:p/>
     <w:p>
       <w:r>
-        <w:t>Select (by checking) the fields you want to e</w:t>
-      </w:r>
-      <w:r>
-        <w:t>xport</w:t>
-      </w:r>
-      <w:r>
-        <w:t>. Also, all fields can be selected at the same time by checking the field Check All.</w:t>
+        <w:t>Select (by checking) the fields you want to export. Also, all fields can be selected at the same time by checking the field Check All.</w:t>
       </w:r>
     </w:p>
     <w:p/>
@@ -1115,11 +1190,11 @@
       <w:pPr>
         <w:pStyle w:val="Heading3"/>
       </w:pPr>
-      <w:bookmarkStart w:id="6" w:name="_Toc25930053"/>
+      <w:bookmarkStart w:id="8" w:name="_Toc25930053"/>
       <w:r>
         <w:t>Import</w:t>
       </w:r>
-      <w:bookmarkEnd w:id="6"/>
+      <w:bookmarkEnd w:id="8"/>
     </w:p>
     <w:p>
       <w:r>
@@ -1182,11 +1257,11 @@
       <w:pPr>
         <w:pStyle w:val="Heading2"/>
       </w:pPr>
-      <w:bookmarkStart w:id="7" w:name="_Toc25930054"/>
+      <w:bookmarkStart w:id="9" w:name="_Toc25930054"/>
       <w:r>
         <w:t>Layout of the imported/exported file</w:t>
       </w:r>
-      <w:bookmarkEnd w:id="7"/>
+      <w:bookmarkEnd w:id="9"/>
       <w:r>
         <w:t xml:space="preserve"> </w:t>
       </w:r>
@@ -1256,10 +1331,10 @@
             <v:path o:extrusionok="f" gradientshapeok="t" o:connecttype="rect"/>
             <o:lock v:ext="edit" aspectratio="t"/>
           </v:shapetype>
-          <v:shape id="_x0000_i1025" type="#_x0000_t75" style="width:504.75pt;height:63.75pt" o:ole="">
+          <v:shape id="_x0000_i1025" type="#_x0000_t75" style="width:505.15pt;height:63.95pt" o:ole="">
             <v:imagedata r:id="rId17" o:title=""/>
           </v:shape>
-          <o:OLEObject Type="Embed" ProgID="Excel.Sheet.12" ShapeID="_x0000_i1025" DrawAspect="Content" ObjectID="_1636788339" r:id="rId18"/>
+          <o:OLEObject Type="Embed" ProgID="Excel.Sheet.12" ShapeID="_x0000_i1025" DrawAspect="Content" ObjectID="_1643723729" r:id="rId18"/>
         </w:object>
       </w:r>
     </w:p>
@@ -1366,7 +1441,15 @@
       </w:r>
       <w:proofErr w:type="spellEnd"/>
       <w:r>
-        <w:t xml:space="preserve"> has to be exactly the same as the Specification Field name.</w:t>
+        <w:t xml:space="preserve"> </w:t>
+      </w:r>
+      <w:proofErr w:type="gramStart"/>
+      <w:r>
+        <w:t>has to</w:t>
+      </w:r>
+      <w:proofErr w:type="gramEnd"/>
+      <w:r>
+        <w:t xml:space="preserve"> be exactly the same as the Specification Field name.</w:t>
       </w:r>
     </w:p>
     <w:p/>
@@ -1444,15 +1527,15 @@
       </w:r>
     </w:p>
     <w:p/>
-    <w:bookmarkStart w:id="8" w:name="_MON_1636541913"/>
-    <w:bookmarkEnd w:id="8"/>
+    <w:bookmarkStart w:id="10" w:name="_MON_1636541913"/>
+    <w:bookmarkEnd w:id="10"/>
     <w:p>
       <w:r>
         <w:object w:dxaOrig="9269" w:dyaOrig="1179" w14:anchorId="3CD3AF95">
-          <v:shape id="_x0000_i1026" type="#_x0000_t75" style="width:463.5pt;height:59.25pt" o:ole="">
+          <v:shape id="_x0000_i1026" type="#_x0000_t75" style="width:463.7pt;height:59.35pt" o:ole="">
             <v:imagedata r:id="rId19" o:title=""/>
           </v:shape>
-          <o:OLEObject Type="Embed" ProgID="Excel.Sheet.12" ShapeID="_x0000_i1026" DrawAspect="Content" ObjectID="_1636788340" r:id="rId20"/>
+          <o:OLEObject Type="Embed" ProgID="Excel.Sheet.12" ShapeID="_x0000_i1026" DrawAspect="Content" ObjectID="_1643723730" r:id="rId20"/>
         </w:object>
       </w:r>
     </w:p>
@@ -1461,8 +1544,6 @@
       <w:r>
         <w:t>There is validation of each field imported</w:t>
       </w:r>
-      <w:bookmarkStart w:id="9" w:name="_GoBack"/>
-      <w:bookmarkEnd w:id="9"/>
       <w:r>
         <w:t>. See the example below:</w:t>
       </w:r>
@@ -3088,6 +3169,21 @@
 </file>
 
 <file path=customXml/item1.xml><?xml version="1.0" encoding="utf-8"?>
+<?mso-contentType ?>
+<FormTemplates xmlns="http://schemas.microsoft.com/sharepoint/v3/contenttype/forms">
+  <Display>DocumentLibraryForm</Display>
+  <Edit>DocumentLibraryForm</Edit>
+  <New>DocumentLibraryForm</New>
+</FormTemplates>
+</file>
+
+<file path=customXml/item2.xml><?xml version="1.0" encoding="utf-8"?>
+<p:properties xmlns:p="http://schemas.microsoft.com/office/2006/metadata/properties" xmlns:xsi="http://www.w3.org/2001/XMLSchema-instance" xmlns:pc="http://schemas.microsoft.com/office/infopath/2007/PartnerControls">
+  <documentManagement/>
+</p:properties>
+</file>
+
+<file path=customXml/item3.xml><?xml version="1.0" encoding="utf-8"?>
 <ct:contentTypeSchema xmlns:ct="http://schemas.microsoft.com/office/2006/metadata/contentType" xmlns:ma="http://schemas.microsoft.com/office/2006/metadata/properties/metaAttributes" ct:_="" ma:_="" ma:contentTypeName="Document" ma:contentTypeID="0x010100EC92D6BB4567F145A55A0D6E36B9C1FA" ma:contentTypeVersion="9" ma:contentTypeDescription="Create a new document." ma:contentTypeScope="" ma:versionID="477c5c72923e058de2108428a0ebba1e">
   <xsd:schema xmlns:xsd="http://www.w3.org/2001/XMLSchema" xmlns:xs="http://www.w3.org/2001/XMLSchema" xmlns:p="http://schemas.microsoft.com/office/2006/metadata/properties" xmlns:ns2="df3aa207-181c-4960-ab6c-a43bac42d9cc" xmlns:ns3="d4047c4b-d157-4780-9123-534d0b3600d8" targetNamespace="http://schemas.microsoft.com/office/2006/metadata/properties" ma:root="true" ma:fieldsID="ee6adab05e12ef3308e80a362d0d7fc0" ns2:_="" ns3:_="">
     <xsd:import namespace="df3aa207-181c-4960-ab6c-a43bac42d9cc"/>
@@ -3284,26 +3380,28 @@
 </ct:contentTypeSchema>
 </file>
 
-<file path=customXml/item2.xml><?xml version="1.0" encoding="utf-8"?>
-<p:properties xmlns:p="http://schemas.microsoft.com/office/2006/metadata/properties" xmlns:xsi="http://www.w3.org/2001/XMLSchema-instance" xmlns:pc="http://schemas.microsoft.com/office/infopath/2007/PartnerControls">
-  <documentManagement/>
-</p:properties>
-</file>
-
-<file path=customXml/item3.xml><?xml version="1.0" encoding="utf-8"?>
-<?mso-contentType ?>
-<FormTemplates xmlns="http://schemas.microsoft.com/sharepoint/v3/contenttype/forms">
-  <Display>DocumentLibraryForm</Display>
-  <Edit>DocumentLibraryForm</Edit>
-  <New>DocumentLibraryForm</New>
-</FormTemplates>
-</file>
-
 <file path=customXml/item4.xml><?xml version="1.0" encoding="utf-8"?>
 <b:Sources xmlns:b="http://schemas.openxmlformats.org/officeDocument/2006/bibliography" xmlns="http://schemas.openxmlformats.org/officeDocument/2006/bibliography" SelectedStyle="/APASixthEditionOfficeOnline.xsl" StyleName="APA"/>
 </file>
 
 <file path=customXml/itemProps1.xml><?xml version="1.0" encoding="utf-8"?>
+<ds:datastoreItem xmlns:ds="http://schemas.openxmlformats.org/officeDocument/2006/customXml" ds:itemID="{3C8B0102-14ED-4D67-9D43-85C0DF3AAC0E}">
+  <ds:schemaRefs>
+    <ds:schemaRef ds:uri="http://schemas.microsoft.com/sharepoint/v3/contenttype/forms"/>
+  </ds:schemaRefs>
+</ds:datastoreItem>
+</file>
+
+<file path=customXml/itemProps2.xml><?xml version="1.0" encoding="utf-8"?>
+<ds:datastoreItem xmlns:ds="http://schemas.openxmlformats.org/officeDocument/2006/customXml" ds:itemID="{4A68B3C0-081B-4D63-935B-FCA4799EBBC2}">
+  <ds:schemaRefs>
+    <ds:schemaRef ds:uri="http://schemas.microsoft.com/office/2006/metadata/properties"/>
+    <ds:schemaRef ds:uri="http://schemas.microsoft.com/office/infopath/2007/PartnerControls"/>
+  </ds:schemaRefs>
+</ds:datastoreItem>
+</file>
+
+<file path=customXml/itemProps3.xml><?xml version="1.0" encoding="utf-8"?>
 <ds:datastoreItem xmlns:ds="http://schemas.openxmlformats.org/officeDocument/2006/customXml" ds:itemID="{9C6592B0-EDF4-48E7-80E9-23B122212568}">
   <ds:schemaRefs>
     <ds:schemaRef ds:uri="http://schemas.microsoft.com/office/2006/metadata/contentType"/>
@@ -3322,25 +3420,8 @@
 </ds:datastoreItem>
 </file>
 
-<file path=customXml/itemProps2.xml><?xml version="1.0" encoding="utf-8"?>
-<ds:datastoreItem xmlns:ds="http://schemas.openxmlformats.org/officeDocument/2006/customXml" ds:itemID="{4A68B3C0-081B-4D63-935B-FCA4799EBBC2}">
-  <ds:schemaRefs>
-    <ds:schemaRef ds:uri="http://schemas.microsoft.com/office/2006/metadata/properties"/>
-    <ds:schemaRef ds:uri="http://schemas.microsoft.com/office/infopath/2007/PartnerControls"/>
-  </ds:schemaRefs>
-</ds:datastoreItem>
-</file>
-
-<file path=customXml/itemProps3.xml><?xml version="1.0" encoding="utf-8"?>
-<ds:datastoreItem xmlns:ds="http://schemas.openxmlformats.org/officeDocument/2006/customXml" ds:itemID="{3C8B0102-14ED-4D67-9D43-85C0DF3AAC0E}">
-  <ds:schemaRefs>
-    <ds:schemaRef ds:uri="http://schemas.microsoft.com/sharepoint/v3/contenttype/forms"/>
-  </ds:schemaRefs>
-</ds:datastoreItem>
-</file>
-
 <file path=customXml/itemProps4.xml><?xml version="1.0" encoding="utf-8"?>
-<ds:datastoreItem xmlns:ds="http://schemas.openxmlformats.org/officeDocument/2006/customXml" ds:itemID="{54BA50EF-8EC5-4BCF-AAAF-BB99DCD99712}">
+<ds:datastoreItem xmlns:ds="http://schemas.openxmlformats.org/officeDocument/2006/customXml" ds:itemID="{0CBA0419-D324-4D95-95A5-D4919CA2BA74}">
   <ds:schemaRefs>
     <ds:schemaRef ds:uri="http://schemas.openxmlformats.org/officeDocument/2006/bibliography"/>
   </ds:schemaRefs>

</xml_diff>